<commit_message>
boyut düzenlemesi ve altı çizili yerlerin giderilmesi
get ve set metotları dışında dokümantasyon tama
</commit_message>
<xml_diff>
--- a/Proje3.docx
+++ b/Proje3.docx
@@ -300,7 +300,6 @@
           <w:szCs w:val="40"/>
         </w:rPr>
       </w:pPr>
-      <w:proofErr w:type="gramStart"/>
       <w:r>
         <w:rPr>
           <w:b/>
@@ -309,10 +308,271 @@
           <w:sz w:val="40"/>
           <w:szCs w:val="40"/>
         </w:rPr>
-        <w:t>Main(</w:t>
-      </w:r>
-      <w:proofErr w:type="gramEnd"/>
-      <w:r>
+        <w:t>Main() sınıfı:</w:t>
+      </w:r>
+    </w:p>
+    <w:p>
+      <w:pPr>
+        <w:rPr>
+          <w:b/>
+          <w:bCs/>
+          <w:color w:val="000000" w:themeColor="text1"/>
+          <w:sz w:val="30"/>
+          <w:szCs w:val="30"/>
+        </w:rPr>
+      </w:pPr>
+      <w:r>
+        <w:rPr>
+          <w:b/>
+          <w:bCs/>
+          <w:color w:val="000000" w:themeColor="text1"/>
+          <w:sz w:val="32"/>
+          <w:szCs w:val="32"/>
+        </w:rPr>
+        <w:t>importData()</w:t>
+      </w:r>
+      <w:r>
+        <w:rPr>
+          <w:b/>
+          <w:bCs/>
+          <w:color w:val="000000" w:themeColor="text1"/>
+          <w:sz w:val="32"/>
+          <w:szCs w:val="32"/>
+        </w:rPr>
+        <w:t>:</w:t>
+      </w:r>
+      <w:r>
+        <w:rPr>
+          <w:b/>
+          <w:bCs/>
+          <w:color w:val="000000" w:themeColor="text1"/>
+          <w:sz w:val="30"/>
+          <w:szCs w:val="30"/>
+        </w:rPr>
+        <w:t xml:space="preserve"> ogrenciler.txt dosyasındaki verileri alıp createStudentNode() metoduna aktarır. </w:t>
+      </w:r>
+    </w:p>
+    <w:p>
+      <w:pPr>
+        <w:rPr>
+          <w:b/>
+          <w:bCs/>
+          <w:color w:val="000000" w:themeColor="text1"/>
+          <w:sz w:val="30"/>
+          <w:szCs w:val="30"/>
+        </w:rPr>
+      </w:pPr>
+      <w:r>
+        <w:rPr>
+          <w:b/>
+          <w:bCs/>
+          <w:color w:val="000000" w:themeColor="text1"/>
+          <w:sz w:val="32"/>
+          <w:szCs w:val="32"/>
+        </w:rPr>
+        <w:t>importStudent():</w:t>
+      </w:r>
+      <w:r>
+        <w:rPr>
+          <w:b/>
+          <w:bCs/>
+          <w:color w:val="000000" w:themeColor="text1"/>
+          <w:sz w:val="30"/>
+          <w:szCs w:val="30"/>
+        </w:rPr>
+        <w:t xml:space="preserve"> Klavyeden girilen öğrenci verilerini alıp createStudentNode() metoduna aktarır. </w:t>
+      </w:r>
+    </w:p>
+    <w:p>
+      <w:pPr>
+        <w:rPr>
+          <w:b/>
+          <w:bCs/>
+          <w:color w:val="000000" w:themeColor="text1"/>
+          <w:sz w:val="30"/>
+          <w:szCs w:val="30"/>
+        </w:rPr>
+      </w:pPr>
+      <w:r>
+        <w:rPr>
+          <w:b/>
+          <w:bCs/>
+          <w:color w:val="000000" w:themeColor="text1"/>
+          <w:sz w:val="32"/>
+          <w:szCs w:val="32"/>
+        </w:rPr>
+        <w:t>createStudentNode():</w:t>
+      </w:r>
+      <w:r>
+        <w:rPr>
+          <w:b/>
+          <w:bCs/>
+          <w:color w:val="000000" w:themeColor="text1"/>
+          <w:sz w:val="30"/>
+          <w:szCs w:val="30"/>
+        </w:rPr>
+        <w:t xml:space="preserve"> metoda girilen String tipindeki veriyi işleyip oluşturulan Student nesnesini sisteme ekler.</w:t>
+      </w:r>
+    </w:p>
+    <w:p>
+      <w:pPr>
+        <w:rPr>
+          <w:b/>
+          <w:bCs/>
+          <w:color w:val="000000" w:themeColor="text1"/>
+          <w:sz w:val="30"/>
+          <w:szCs w:val="30"/>
+        </w:rPr>
+      </w:pPr>
+      <w:r>
+        <w:rPr>
+          <w:b/>
+          <w:bCs/>
+          <w:color w:val="000000" w:themeColor="text1"/>
+          <w:sz w:val="32"/>
+          <w:szCs w:val="32"/>
+        </w:rPr>
+        <w:t>s</w:t>
+      </w:r>
+      <w:r>
+        <w:rPr>
+          <w:b/>
+          <w:bCs/>
+          <w:color w:val="000000" w:themeColor="text1"/>
+          <w:sz w:val="32"/>
+          <w:szCs w:val="32"/>
+        </w:rPr>
+        <w:t>tudentSearch():</w:t>
+      </w:r>
+      <w:r>
+        <w:rPr>
+          <w:b/>
+          <w:bCs/>
+          <w:color w:val="000000" w:themeColor="text1"/>
+          <w:sz w:val="30"/>
+          <w:szCs w:val="30"/>
+        </w:rPr>
+        <w:t xml:space="preserve"> Adı ve soyadı girilen öğrenci veya öğrencileri sistemde bulup bilgilerini ekrana yazdırır.</w:t>
+      </w:r>
+    </w:p>
+    <w:p>
+      <w:pPr>
+        <w:rPr>
+          <w:b/>
+          <w:bCs/>
+          <w:color w:val="000000" w:themeColor="text1"/>
+          <w:sz w:val="30"/>
+          <w:szCs w:val="30"/>
+        </w:rPr>
+      </w:pPr>
+      <w:r>
+        <w:rPr>
+          <w:b/>
+          <w:bCs/>
+          <w:color w:val="000000" w:themeColor="text1"/>
+          <w:sz w:val="32"/>
+          <w:szCs w:val="32"/>
+        </w:rPr>
+        <w:t>studentDelete():</w:t>
+      </w:r>
+      <w:r>
+        <w:rPr>
+          <w:b/>
+          <w:bCs/>
+          <w:color w:val="000000" w:themeColor="text1"/>
+          <w:sz w:val="30"/>
+          <w:szCs w:val="30"/>
+        </w:rPr>
+        <w:t xml:space="preserve"> Girilen öğrenci numarası sistemde mevcutsa öğrenciyi sistemden siler.</w:t>
+      </w:r>
+    </w:p>
+    <w:p>
+      <w:pPr>
+        <w:rPr>
+          <w:b/>
+          <w:bCs/>
+          <w:color w:val="000000" w:themeColor="text1"/>
+          <w:sz w:val="30"/>
+          <w:szCs w:val="30"/>
+        </w:rPr>
+      </w:pPr>
+      <w:r>
+        <w:rPr>
+          <w:b/>
+          <w:bCs/>
+          <w:color w:val="000000" w:themeColor="text1"/>
+          <w:sz w:val="32"/>
+          <w:szCs w:val="32"/>
+        </w:rPr>
+        <w:t>arayuz():</w:t>
+      </w:r>
+      <w:r>
+        <w:rPr>
+          <w:b/>
+          <w:bCs/>
+          <w:color w:val="000000" w:themeColor="text1"/>
+          <w:sz w:val="30"/>
+          <w:szCs w:val="30"/>
+        </w:rPr>
+        <w:t xml:space="preserve"> Katalog oluşturup seçilen işlemi çağırır.</w:t>
+      </w:r>
+    </w:p>
+    <w:p>
+      <w:pPr>
+        <w:rPr>
+          <w:b/>
+          <w:bCs/>
+          <w:color w:val="000000" w:themeColor="text1"/>
+          <w:sz w:val="30"/>
+          <w:szCs w:val="30"/>
+        </w:rPr>
+      </w:pPr>
+      <w:r>
+        <w:rPr>
+          <w:b/>
+          <w:bCs/>
+          <w:color w:val="000000" w:themeColor="text1"/>
+          <w:sz w:val="30"/>
+          <w:szCs w:val="30"/>
+        </w:rPr>
+        <w:t xml:space="preserve"> </w:t>
+      </w:r>
+    </w:p>
+    <w:p>
+      <w:pPr>
+        <w:rPr>
+          <w:b/>
+          <w:bCs/>
+          <w:color w:val="000000" w:themeColor="text1"/>
+          <w:sz w:val="30"/>
+          <w:szCs w:val="30"/>
+        </w:rPr>
+      </w:pPr>
+    </w:p>
+    <w:p>
+      <w:pPr>
+        <w:rPr>
+          <w:b/>
+          <w:bCs/>
+          <w:color w:val="000000" w:themeColor="text1"/>
+          <w:sz w:val="30"/>
+          <w:szCs w:val="30"/>
+        </w:rPr>
+      </w:pPr>
+    </w:p>
+    <w:p>
+      <w:pPr>
+        <w:rPr>
+          <w:b/>
+          <w:bCs/>
+          <w:color w:val="000000" w:themeColor="text1"/>
+          <w:sz w:val="30"/>
+          <w:szCs w:val="30"/>
+        </w:rPr>
+      </w:pPr>
+    </w:p>
+    <w:p>
+      <w:pPr>
         <w:rPr>
           <w:b/>
           <w:bCs/>
@@ -320,519 +580,6 @@
           <w:sz w:val="40"/>
           <w:szCs w:val="40"/>
         </w:rPr>
-        <w:t>) sınıfı:</w:t>
-      </w:r>
-    </w:p>
-    <w:p>
-      <w:pPr>
-        <w:rPr>
-          <w:b/>
-          <w:bCs/>
-          <w:color w:val="000000" w:themeColor="text1"/>
-          <w:sz w:val="30"/>
-          <w:szCs w:val="30"/>
-        </w:rPr>
-      </w:pPr>
-      <w:proofErr w:type="spellStart"/>
-      <w:proofErr w:type="gramStart"/>
-      <w:r>
-        <w:rPr>
-          <w:b/>
-          <w:bCs/>
-          <w:color w:val="000000" w:themeColor="text1"/>
-          <w:sz w:val="30"/>
-          <w:szCs w:val="30"/>
-        </w:rPr>
-        <w:t>importData</w:t>
-      </w:r>
-      <w:proofErr w:type="spellEnd"/>
-      <w:r>
-        <w:rPr>
-          <w:b/>
-          <w:bCs/>
-          <w:color w:val="000000" w:themeColor="text1"/>
-          <w:sz w:val="30"/>
-          <w:szCs w:val="30"/>
-        </w:rPr>
-        <w:t>(</w:t>
-      </w:r>
-      <w:proofErr w:type="gramEnd"/>
-      <w:r>
-        <w:rPr>
-          <w:b/>
-          <w:bCs/>
-          <w:color w:val="000000" w:themeColor="text1"/>
-          <w:sz w:val="30"/>
-          <w:szCs w:val="30"/>
-        </w:rPr>
-        <w:t>)</w:t>
-      </w:r>
-      <w:r>
-        <w:rPr>
-          <w:b/>
-          <w:bCs/>
-          <w:color w:val="000000" w:themeColor="text1"/>
-          <w:sz w:val="30"/>
-          <w:szCs w:val="30"/>
-        </w:rPr>
-        <w:t>:</w:t>
-      </w:r>
-      <w:r>
-        <w:rPr>
-          <w:b/>
-          <w:bCs/>
-          <w:color w:val="000000" w:themeColor="text1"/>
-          <w:sz w:val="30"/>
-          <w:szCs w:val="30"/>
-        </w:rPr>
-        <w:t xml:space="preserve"> ogrenciler.txt dosyasındaki verileri alıp </w:t>
-      </w:r>
-      <w:proofErr w:type="spellStart"/>
-      <w:r>
-        <w:rPr>
-          <w:b/>
-          <w:bCs/>
-          <w:color w:val="000000" w:themeColor="text1"/>
-          <w:sz w:val="30"/>
-          <w:szCs w:val="30"/>
-        </w:rPr>
-        <w:t>createStudentNode</w:t>
-      </w:r>
-      <w:proofErr w:type="spellEnd"/>
-      <w:r>
-        <w:rPr>
-          <w:b/>
-          <w:bCs/>
-          <w:color w:val="000000" w:themeColor="text1"/>
-          <w:sz w:val="30"/>
-          <w:szCs w:val="30"/>
-        </w:rPr>
-        <w:t xml:space="preserve">() metoduna aktarır. </w:t>
-      </w:r>
-    </w:p>
-    <w:p>
-      <w:pPr>
-        <w:rPr>
-          <w:b/>
-          <w:bCs/>
-          <w:color w:val="000000" w:themeColor="text1"/>
-          <w:sz w:val="30"/>
-          <w:szCs w:val="30"/>
-        </w:rPr>
-      </w:pPr>
-      <w:proofErr w:type="spellStart"/>
-      <w:proofErr w:type="gramStart"/>
-      <w:r>
-        <w:rPr>
-          <w:b/>
-          <w:bCs/>
-          <w:color w:val="000000" w:themeColor="text1"/>
-          <w:sz w:val="30"/>
-          <w:szCs w:val="30"/>
-        </w:rPr>
-        <w:t>import</w:t>
-      </w:r>
-      <w:r>
-        <w:rPr>
-          <w:b/>
-          <w:bCs/>
-          <w:color w:val="000000" w:themeColor="text1"/>
-          <w:sz w:val="30"/>
-          <w:szCs w:val="30"/>
-        </w:rPr>
-        <w:t>Student</w:t>
-      </w:r>
-      <w:proofErr w:type="spellEnd"/>
-      <w:r>
-        <w:rPr>
-          <w:b/>
-          <w:bCs/>
-          <w:color w:val="000000" w:themeColor="text1"/>
-          <w:sz w:val="30"/>
-          <w:szCs w:val="30"/>
-        </w:rPr>
-        <w:t>(</w:t>
-      </w:r>
-      <w:proofErr w:type="gramEnd"/>
-      <w:r>
-        <w:rPr>
-          <w:b/>
-          <w:bCs/>
-          <w:color w:val="000000" w:themeColor="text1"/>
-          <w:sz w:val="30"/>
-          <w:szCs w:val="30"/>
-        </w:rPr>
-        <w:t>):</w:t>
-      </w:r>
-      <w:r>
-        <w:rPr>
-          <w:b/>
-          <w:bCs/>
-          <w:color w:val="000000" w:themeColor="text1"/>
-          <w:sz w:val="30"/>
-          <w:szCs w:val="30"/>
-        </w:rPr>
-        <w:t xml:space="preserve"> </w:t>
-      </w:r>
-      <w:r>
-        <w:rPr>
-          <w:b/>
-          <w:bCs/>
-          <w:color w:val="000000" w:themeColor="text1"/>
-          <w:sz w:val="30"/>
-          <w:szCs w:val="30"/>
-        </w:rPr>
-        <w:t>Klavyeden girilen öğrenci</w:t>
-      </w:r>
-      <w:r>
-        <w:rPr>
-          <w:b/>
-          <w:bCs/>
-          <w:color w:val="000000" w:themeColor="text1"/>
-          <w:sz w:val="30"/>
-          <w:szCs w:val="30"/>
-        </w:rPr>
-        <w:t xml:space="preserve"> verileri</w:t>
-      </w:r>
-      <w:r>
-        <w:rPr>
-          <w:b/>
-          <w:bCs/>
-          <w:color w:val="000000" w:themeColor="text1"/>
-          <w:sz w:val="30"/>
-          <w:szCs w:val="30"/>
-        </w:rPr>
-        <w:t>ni</w:t>
-      </w:r>
-      <w:r>
-        <w:rPr>
-          <w:b/>
-          <w:bCs/>
-          <w:color w:val="000000" w:themeColor="text1"/>
-          <w:sz w:val="30"/>
-          <w:szCs w:val="30"/>
-        </w:rPr>
-        <w:t xml:space="preserve"> alıp </w:t>
-      </w:r>
-      <w:proofErr w:type="spellStart"/>
-      <w:r>
-        <w:rPr>
-          <w:b/>
-          <w:bCs/>
-          <w:color w:val="000000" w:themeColor="text1"/>
-          <w:sz w:val="30"/>
-          <w:szCs w:val="30"/>
-        </w:rPr>
-        <w:t>createStudentNode</w:t>
-      </w:r>
-      <w:proofErr w:type="spellEnd"/>
-      <w:r>
-        <w:rPr>
-          <w:b/>
-          <w:bCs/>
-          <w:color w:val="000000" w:themeColor="text1"/>
-          <w:sz w:val="30"/>
-          <w:szCs w:val="30"/>
-        </w:rPr>
-        <w:t xml:space="preserve">() metoduna aktarır. </w:t>
-      </w:r>
-    </w:p>
-    <w:p>
-      <w:pPr>
-        <w:rPr>
-          <w:b/>
-          <w:bCs/>
-          <w:color w:val="000000" w:themeColor="text1"/>
-          <w:sz w:val="30"/>
-          <w:szCs w:val="30"/>
-        </w:rPr>
-      </w:pPr>
-      <w:proofErr w:type="spellStart"/>
-      <w:proofErr w:type="gramStart"/>
-      <w:r>
-        <w:rPr>
-          <w:b/>
-          <w:bCs/>
-          <w:color w:val="000000" w:themeColor="text1"/>
-          <w:sz w:val="30"/>
-          <w:szCs w:val="30"/>
-        </w:rPr>
-        <w:t>createStudentNode</w:t>
-      </w:r>
-      <w:proofErr w:type="spellEnd"/>
-      <w:r>
-        <w:rPr>
-          <w:b/>
-          <w:bCs/>
-          <w:color w:val="000000" w:themeColor="text1"/>
-          <w:sz w:val="30"/>
-          <w:szCs w:val="30"/>
-        </w:rPr>
-        <w:t>(</w:t>
-      </w:r>
-      <w:proofErr w:type="gramEnd"/>
-      <w:r>
-        <w:rPr>
-          <w:b/>
-          <w:bCs/>
-          <w:color w:val="000000" w:themeColor="text1"/>
-          <w:sz w:val="30"/>
-          <w:szCs w:val="30"/>
-        </w:rPr>
-        <w:t xml:space="preserve">): metoda girilen </w:t>
-      </w:r>
-      <w:proofErr w:type="spellStart"/>
-      <w:r>
-        <w:rPr>
-          <w:b/>
-          <w:bCs/>
-          <w:color w:val="000000" w:themeColor="text1"/>
-          <w:sz w:val="30"/>
-          <w:szCs w:val="30"/>
-        </w:rPr>
-        <w:t>String</w:t>
-      </w:r>
-      <w:proofErr w:type="spellEnd"/>
-      <w:r>
-        <w:rPr>
-          <w:b/>
-          <w:bCs/>
-          <w:color w:val="000000" w:themeColor="text1"/>
-          <w:sz w:val="30"/>
-          <w:szCs w:val="30"/>
-        </w:rPr>
-        <w:t xml:space="preserve"> tipindeki veriyi işleyip oluşturulan </w:t>
-      </w:r>
-      <w:proofErr w:type="spellStart"/>
-      <w:r>
-        <w:rPr>
-          <w:b/>
-          <w:bCs/>
-          <w:color w:val="000000" w:themeColor="text1"/>
-          <w:sz w:val="30"/>
-          <w:szCs w:val="30"/>
-        </w:rPr>
-        <w:t>Student</w:t>
-      </w:r>
-      <w:proofErr w:type="spellEnd"/>
-      <w:r>
-        <w:rPr>
-          <w:b/>
-          <w:bCs/>
-          <w:color w:val="000000" w:themeColor="text1"/>
-          <w:sz w:val="30"/>
-          <w:szCs w:val="30"/>
-        </w:rPr>
-        <w:t xml:space="preserve"> nesnesini sisteme ekler.</w:t>
-      </w:r>
-    </w:p>
-    <w:p>
-      <w:pPr>
-        <w:rPr>
-          <w:b/>
-          <w:bCs/>
-          <w:color w:val="000000" w:themeColor="text1"/>
-          <w:sz w:val="30"/>
-          <w:szCs w:val="30"/>
-        </w:rPr>
-      </w:pPr>
-      <w:proofErr w:type="spellStart"/>
-      <w:proofErr w:type="gramStart"/>
-      <w:r>
-        <w:rPr>
-          <w:b/>
-          <w:bCs/>
-          <w:color w:val="000000" w:themeColor="text1"/>
-          <w:sz w:val="30"/>
-          <w:szCs w:val="30"/>
-        </w:rPr>
-        <w:t>s</w:t>
-      </w:r>
-      <w:r>
-        <w:rPr>
-          <w:b/>
-          <w:bCs/>
-          <w:color w:val="000000" w:themeColor="text1"/>
-          <w:sz w:val="30"/>
-          <w:szCs w:val="30"/>
-        </w:rPr>
-        <w:t>tudentSearch</w:t>
-      </w:r>
-      <w:proofErr w:type="spellEnd"/>
-      <w:r>
-        <w:rPr>
-          <w:b/>
-          <w:bCs/>
-          <w:color w:val="000000" w:themeColor="text1"/>
-          <w:sz w:val="30"/>
-          <w:szCs w:val="30"/>
-        </w:rPr>
-        <w:t>(</w:t>
-      </w:r>
-      <w:proofErr w:type="gramEnd"/>
-      <w:r>
-        <w:rPr>
-          <w:b/>
-          <w:bCs/>
-          <w:color w:val="000000" w:themeColor="text1"/>
-          <w:sz w:val="30"/>
-          <w:szCs w:val="30"/>
-        </w:rPr>
-        <w:t>):</w:t>
-      </w:r>
-      <w:r>
-        <w:rPr>
-          <w:b/>
-          <w:bCs/>
-          <w:color w:val="000000" w:themeColor="text1"/>
-          <w:sz w:val="30"/>
-          <w:szCs w:val="30"/>
-        </w:rPr>
-        <w:t xml:space="preserve"> Adı ve soyadı girilen öğrenci veya öğrencileri sistemde bulup bilgilerini ekrana yazdırır.</w:t>
-      </w:r>
-    </w:p>
-    <w:p>
-      <w:pPr>
-        <w:rPr>
-          <w:b/>
-          <w:bCs/>
-          <w:color w:val="000000" w:themeColor="text1"/>
-          <w:sz w:val="30"/>
-          <w:szCs w:val="30"/>
-        </w:rPr>
-      </w:pPr>
-      <w:proofErr w:type="spellStart"/>
-      <w:proofErr w:type="gramStart"/>
-      <w:r>
-        <w:rPr>
-          <w:b/>
-          <w:bCs/>
-          <w:color w:val="000000" w:themeColor="text1"/>
-          <w:sz w:val="30"/>
-          <w:szCs w:val="30"/>
-        </w:rPr>
-        <w:t>studentDelete</w:t>
-      </w:r>
-      <w:proofErr w:type="spellEnd"/>
-      <w:r>
-        <w:rPr>
-          <w:b/>
-          <w:bCs/>
-          <w:color w:val="000000" w:themeColor="text1"/>
-          <w:sz w:val="30"/>
-          <w:szCs w:val="30"/>
-        </w:rPr>
-        <w:t>(</w:t>
-      </w:r>
-      <w:proofErr w:type="gramEnd"/>
-      <w:r>
-        <w:rPr>
-          <w:b/>
-          <w:bCs/>
-          <w:color w:val="000000" w:themeColor="text1"/>
-          <w:sz w:val="30"/>
-          <w:szCs w:val="30"/>
-        </w:rPr>
-        <w:t>): Girilen öğrenci numarası sistemde mevcutsa öğrenciyi sistemden siler.</w:t>
-      </w:r>
-    </w:p>
-    <w:p>
-      <w:pPr>
-        <w:rPr>
-          <w:b/>
-          <w:bCs/>
-          <w:color w:val="000000" w:themeColor="text1"/>
-          <w:sz w:val="30"/>
-          <w:szCs w:val="30"/>
-        </w:rPr>
-      </w:pPr>
-      <w:proofErr w:type="spellStart"/>
-      <w:proofErr w:type="gramStart"/>
-      <w:r>
-        <w:rPr>
-          <w:b/>
-          <w:bCs/>
-          <w:color w:val="000000" w:themeColor="text1"/>
-          <w:sz w:val="30"/>
-          <w:szCs w:val="30"/>
-        </w:rPr>
-        <w:t>arayuz</w:t>
-      </w:r>
-      <w:proofErr w:type="spellEnd"/>
-      <w:r>
-        <w:rPr>
-          <w:b/>
-          <w:bCs/>
-          <w:color w:val="000000" w:themeColor="text1"/>
-          <w:sz w:val="30"/>
-          <w:szCs w:val="30"/>
-        </w:rPr>
-        <w:t>(</w:t>
-      </w:r>
-      <w:proofErr w:type="gramEnd"/>
-      <w:r>
-        <w:rPr>
-          <w:b/>
-          <w:bCs/>
-          <w:color w:val="000000" w:themeColor="text1"/>
-          <w:sz w:val="30"/>
-          <w:szCs w:val="30"/>
-        </w:rPr>
-        <w:t>): Katalog oluşturup seçilen işlemi çağırır.</w:t>
-      </w:r>
-    </w:p>
-    <w:p>
-      <w:pPr>
-        <w:rPr>
-          <w:b/>
-          <w:bCs/>
-          <w:color w:val="000000" w:themeColor="text1"/>
-          <w:sz w:val="30"/>
-          <w:szCs w:val="30"/>
-        </w:rPr>
-      </w:pPr>
-      <w:r>
-        <w:rPr>
-          <w:b/>
-          <w:bCs/>
-          <w:color w:val="000000" w:themeColor="text1"/>
-          <w:sz w:val="30"/>
-          <w:szCs w:val="30"/>
-        </w:rPr>
-        <w:t xml:space="preserve"> </w:t>
-      </w:r>
-    </w:p>
-    <w:p>
-      <w:pPr>
-        <w:rPr>
-          <w:b/>
-          <w:bCs/>
-          <w:color w:val="000000" w:themeColor="text1"/>
-          <w:sz w:val="30"/>
-          <w:szCs w:val="30"/>
-        </w:rPr>
-      </w:pPr>
-    </w:p>
-    <w:p>
-      <w:pPr>
-        <w:rPr>
-          <w:b/>
-          <w:bCs/>
-          <w:color w:val="000000" w:themeColor="text1"/>
-          <w:sz w:val="30"/>
-          <w:szCs w:val="30"/>
-        </w:rPr>
-      </w:pPr>
-    </w:p>
-    <w:p>
-      <w:pPr>
-        <w:rPr>
-          <w:b/>
-          <w:bCs/>
-          <w:color w:val="000000" w:themeColor="text1"/>
-          <w:sz w:val="30"/>
-          <w:szCs w:val="30"/>
-        </w:rPr>
       </w:pPr>
     </w:p>
     <w:p>
@@ -845,9 +592,7 @@
           <w:szCs w:val="40"/>
         </w:rPr>
       </w:pPr>
-    </w:p>
-    <w:p>
-      <w:pPr>
+      <w:r>
         <w:rPr>
           <w:b/>
           <w:bCs/>
@@ -855,10 +600,248 @@
           <w:sz w:val="40"/>
           <w:szCs w:val="40"/>
         </w:rPr>
-      </w:pPr>
-      <w:proofErr w:type="spellStart"/>
-      <w:proofErr w:type="gramStart"/>
-      <w:r>
+        <w:t>Student() Sınıfı:</w:t>
+      </w:r>
+    </w:p>
+    <w:p>
+      <w:pPr>
+        <w:rPr>
+          <w:b/>
+          <w:bCs/>
+          <w:color w:val="000000" w:themeColor="text1"/>
+          <w:sz w:val="30"/>
+          <w:szCs w:val="30"/>
+        </w:rPr>
+      </w:pPr>
+      <w:r>
+        <w:rPr>
+          <w:b/>
+          <w:bCs/>
+          <w:color w:val="000000" w:themeColor="text1"/>
+          <w:sz w:val="30"/>
+          <w:szCs w:val="30"/>
+        </w:rPr>
+        <w:t xml:space="preserve">Öğrenci adı, soyadı ve öğrenci numarasını veri olarak saklayan bir </w:t>
+      </w:r>
+      <w:r>
+        <w:rPr>
+          <w:b/>
+          <w:bCs/>
+          <w:color w:val="000000" w:themeColor="text1"/>
+          <w:sz w:val="30"/>
+          <w:szCs w:val="30"/>
+        </w:rPr>
+        <w:t>sınıftır.</w:t>
+      </w:r>
+      <w:r>
+        <w:rPr>
+          <w:b/>
+          <w:bCs/>
+          <w:color w:val="000000" w:themeColor="text1"/>
+          <w:sz w:val="30"/>
+          <w:szCs w:val="30"/>
+        </w:rPr>
+        <w:t xml:space="preserve"> </w:t>
+      </w:r>
+    </w:p>
+    <w:p>
+      <w:pPr>
+        <w:rPr>
+          <w:b/>
+          <w:bCs/>
+          <w:color w:val="000000" w:themeColor="text1"/>
+          <w:sz w:val="30"/>
+          <w:szCs w:val="30"/>
+        </w:rPr>
+      </w:pPr>
+      <w:r>
+        <w:rPr>
+          <w:b/>
+          <w:bCs/>
+          <w:color w:val="000000" w:themeColor="text1"/>
+          <w:sz w:val="32"/>
+          <w:szCs w:val="32"/>
+        </w:rPr>
+        <w:t>toString():</w:t>
+      </w:r>
+      <w:r>
+        <w:rPr>
+          <w:b/>
+          <w:bCs/>
+          <w:color w:val="000000" w:themeColor="text1"/>
+          <w:sz w:val="30"/>
+          <w:szCs w:val="30"/>
+        </w:rPr>
+        <w:t xml:space="preserve"> Nesne içerisindeki bilgileri yazdırır.</w:t>
+      </w:r>
+    </w:p>
+    <w:p>
+      <w:pPr>
+        <w:rPr>
+          <w:b/>
+          <w:bCs/>
+          <w:color w:val="000000" w:themeColor="text1"/>
+          <w:sz w:val="30"/>
+          <w:szCs w:val="30"/>
+        </w:rPr>
+      </w:pPr>
+      <w:r>
+        <w:rPr>
+          <w:b/>
+          <w:bCs/>
+          <w:color w:val="000000" w:themeColor="text1"/>
+          <w:sz w:val="32"/>
+          <w:szCs w:val="32"/>
+        </w:rPr>
+        <w:t>Doub</w:t>
+      </w:r>
+      <w:r>
+        <w:rPr>
+          <w:b/>
+          <w:bCs/>
+          <w:color w:val="000000" w:themeColor="text1"/>
+          <w:sz w:val="32"/>
+          <w:szCs w:val="32"/>
+        </w:rPr>
+        <w:t>lyLinkedList():</w:t>
+      </w:r>
+      <w:r>
+        <w:rPr>
+          <w:b/>
+          <w:bCs/>
+          <w:color w:val="000000" w:themeColor="text1"/>
+          <w:sz w:val="30"/>
+          <w:szCs w:val="30"/>
+        </w:rPr>
+        <w:t xml:space="preserve"> Node nesnelerini birbirlerine bağlayarak bir liste oluşturur ve bu liste üzerinde çeşitli metotları sayesinde birtakım işlemler gerçekleştirir.</w:t>
+      </w:r>
+    </w:p>
+    <w:p>
+      <w:pPr>
+        <w:rPr>
+          <w:b/>
+          <w:bCs/>
+          <w:color w:val="000000" w:themeColor="text1"/>
+          <w:sz w:val="30"/>
+          <w:szCs w:val="30"/>
+        </w:rPr>
+      </w:pPr>
+      <w:r>
+        <w:rPr>
+          <w:b/>
+          <w:bCs/>
+          <w:color w:val="000000" w:themeColor="text1"/>
+          <w:sz w:val="32"/>
+          <w:szCs w:val="32"/>
+        </w:rPr>
+        <w:t>insertToList():</w:t>
+      </w:r>
+      <w:r>
+        <w:rPr>
+          <w:b/>
+          <w:bCs/>
+          <w:color w:val="000000" w:themeColor="text1"/>
+          <w:sz w:val="30"/>
+          <w:szCs w:val="30"/>
+        </w:rPr>
+        <w:t xml:space="preserve"> Metoda gönderilen Student nesnesini öğrenci numarasına göre sıralanmış şekilde listeye ekler.</w:t>
+      </w:r>
+    </w:p>
+    <w:p>
+      <w:pPr>
+        <w:rPr>
+          <w:b/>
+          <w:bCs/>
+          <w:color w:val="000000" w:themeColor="text1"/>
+          <w:sz w:val="30"/>
+          <w:szCs w:val="30"/>
+        </w:rPr>
+      </w:pPr>
+      <w:r>
+        <w:rPr>
+          <w:b/>
+          <w:bCs/>
+          <w:color w:val="000000" w:themeColor="text1"/>
+          <w:sz w:val="32"/>
+          <w:szCs w:val="32"/>
+        </w:rPr>
+        <w:t>print():</w:t>
+      </w:r>
+      <w:r>
+        <w:rPr>
+          <w:b/>
+          <w:bCs/>
+          <w:color w:val="000000" w:themeColor="text1"/>
+          <w:sz w:val="30"/>
+          <w:szCs w:val="30"/>
+        </w:rPr>
+        <w:t xml:space="preserve"> Listedeki öğrencileri numaralar küçükten büyüğe doğru olacak şekilde yazdırır.</w:t>
+      </w:r>
+    </w:p>
+    <w:p>
+      <w:pPr>
+        <w:rPr>
+          <w:b/>
+          <w:bCs/>
+          <w:color w:val="000000" w:themeColor="text1"/>
+          <w:sz w:val="30"/>
+          <w:szCs w:val="30"/>
+        </w:rPr>
+      </w:pPr>
+      <w:r>
+        <w:rPr>
+          <w:b/>
+          <w:bCs/>
+          <w:color w:val="000000" w:themeColor="text1"/>
+          <w:sz w:val="32"/>
+          <w:szCs w:val="32"/>
+        </w:rPr>
+        <w:t>printReverse():</w:t>
+      </w:r>
+      <w:r>
+        <w:rPr>
+          <w:b/>
+          <w:bCs/>
+          <w:color w:val="000000" w:themeColor="text1"/>
+          <w:sz w:val="30"/>
+          <w:szCs w:val="30"/>
+        </w:rPr>
+        <w:t xml:space="preserve"> Listedeki öğrencileri numaralar büyükten küçüğe doğru olacak şekilde yazdırır.</w:t>
+      </w:r>
+    </w:p>
+    <w:p>
+      <w:pPr>
+        <w:rPr>
+          <w:b/>
+          <w:bCs/>
+          <w:color w:val="000000" w:themeColor="text1"/>
+          <w:sz w:val="30"/>
+          <w:szCs w:val="30"/>
+        </w:rPr>
+      </w:pPr>
+      <w:r>
+        <w:rPr>
+          <w:b/>
+          <w:bCs/>
+          <w:color w:val="000000" w:themeColor="text1"/>
+          <w:sz w:val="32"/>
+          <w:szCs w:val="32"/>
+        </w:rPr>
+        <w:t>searchByName():</w:t>
+      </w:r>
+      <w:r>
+        <w:rPr>
+          <w:b/>
+          <w:bCs/>
+          <w:color w:val="000000" w:themeColor="text1"/>
+          <w:sz w:val="30"/>
+          <w:szCs w:val="30"/>
+        </w:rPr>
+        <w:t xml:space="preserve"> Adı ve soyadı girilen öğrenci ve varsa aynı ada sahip diğer öğrencileri bulup ekrana yazdırır.</w:t>
+      </w:r>
+    </w:p>
+    <w:p>
+      <w:pPr>
         <w:rPr>
           <w:b/>
           <w:bCs/>
@@ -866,10 +849,31 @@
           <w:sz w:val="40"/>
           <w:szCs w:val="40"/>
         </w:rPr>
-        <w:t>Student</w:t>
-      </w:r>
-      <w:proofErr w:type="spellEnd"/>
-      <w:r>
+      </w:pPr>
+      <w:r>
+        <w:rPr>
+          <w:b/>
+          <w:bCs/>
+          <w:color w:val="000000" w:themeColor="text1"/>
+          <w:sz w:val="32"/>
+          <w:szCs w:val="32"/>
+        </w:rPr>
+        <w:lastRenderedPageBreak/>
+        <w:t>deleteByNumber():</w:t>
+      </w:r>
+      <w:r>
+        <w:rPr>
+          <w:b/>
+          <w:bCs/>
+          <w:color w:val="000000" w:themeColor="text1"/>
+          <w:sz w:val="30"/>
+          <w:szCs w:val="30"/>
+        </w:rPr>
+        <w:t xml:space="preserve"> Öğrenci numarası girilen öğrenci varsa listeden siler. </w:t>
+      </w:r>
+    </w:p>
+    <w:p>
+      <w:pPr>
         <w:rPr>
           <w:b/>
           <w:bCs/>
@@ -877,10 +881,10 @@
           <w:sz w:val="40"/>
           <w:szCs w:val="40"/>
         </w:rPr>
-        <w:t>(</w:t>
-      </w:r>
-      <w:proofErr w:type="gramEnd"/>
-      <w:r>
+      </w:pPr>
+    </w:p>
+    <w:p>
+      <w:pPr>
         <w:rPr>
           <w:b/>
           <w:bCs/>
@@ -888,11 +892,8 @@
           <w:sz w:val="40"/>
           <w:szCs w:val="40"/>
         </w:rPr>
-        <w:t>) Sınıfı:</w:t>
-      </w:r>
-    </w:p>
-    <w:p>
-      <w:pPr>
+      </w:pPr>
+      <w:r>
         <w:rPr>
           <w:b/>
           <w:bCs/>
@@ -900,7 +901,8 @@
           <w:sz w:val="40"/>
           <w:szCs w:val="40"/>
         </w:rPr>
-      </w:pPr>
+        <w:t>Node() iç sınıfı:</w:t>
+      </w:r>
       <w:r>
         <w:rPr>
           <w:b/>
@@ -909,26 +911,6 @@
           <w:sz w:val="40"/>
           <w:szCs w:val="40"/>
         </w:rPr>
-        <w:t xml:space="preserve">Öğrenci adı, soyadı ve öğrenci numarasını veri olarak saklayan bir </w:t>
-      </w:r>
-      <w:r>
-        <w:rPr>
-          <w:b/>
-          <w:bCs/>
-          <w:color w:val="000000" w:themeColor="text1"/>
-          <w:sz w:val="40"/>
-          <w:szCs w:val="40"/>
-        </w:rPr>
-        <w:t>sınıftır.</w:t>
-      </w:r>
-      <w:r>
-        <w:rPr>
-          <w:b/>
-          <w:bCs/>
-          <w:color w:val="000000" w:themeColor="text1"/>
-          <w:sz w:val="40"/>
-          <w:szCs w:val="40"/>
-        </w:rPr>
         <w:t xml:space="preserve"> </w:t>
       </w:r>
     </w:p>
@@ -942,8 +924,6 @@
           <w:szCs w:val="30"/>
         </w:rPr>
       </w:pPr>
-      <w:proofErr w:type="spellStart"/>
-      <w:proofErr w:type="gramStart"/>
       <w:r>
         <w:rPr>
           <w:b/>
@@ -952,9 +932,8 @@
           <w:sz w:val="30"/>
           <w:szCs w:val="30"/>
         </w:rPr>
-        <w:t>toString</w:t>
-      </w:r>
-      <w:proofErr w:type="spellEnd"/>
+        <w:t>listede</w:t>
+      </w:r>
       <w:r>
         <w:rPr>
           <w:b/>
@@ -963,10 +942,11 @@
           <w:sz w:val="30"/>
           <w:szCs w:val="30"/>
         </w:rPr>
-        <w:t>(</w:t>
-      </w:r>
-      <w:proofErr w:type="gramEnd"/>
-      <w:r>
+        <w:t xml:space="preserve"> kendinden bir önceki ve bir sonraki Node nesnelerine ait referansları saklar. Ayrıca bir Student nesnesini içinde barındırır.</w:t>
+      </w:r>
+    </w:p>
+    <w:p>
+      <w:pPr>
         <w:rPr>
           <w:b/>
           <w:bCs/>
@@ -974,11 +954,18 @@
           <w:sz w:val="30"/>
           <w:szCs w:val="30"/>
         </w:rPr>
-        <w:t>): Nesne içerisindeki bilgileri yazdırır.</w:t>
-      </w:r>
-    </w:p>
-    <w:p>
-      <w:pPr>
+      </w:pPr>
+      <w:r>
+        <w:rPr>
+          <w:b/>
+          <w:bCs/>
+          <w:color w:val="000000" w:themeColor="text1"/>
+          <w:sz w:val="32"/>
+          <w:szCs w:val="32"/>
+        </w:rPr>
+        <w:t>toString():</w:t>
+      </w:r>
+      <w:r>
         <w:rPr>
           <w:b/>
           <w:bCs/>
@@ -986,644 +973,7 @@
           <w:sz w:val="30"/>
           <w:szCs w:val="30"/>
         </w:rPr>
-      </w:pPr>
-    </w:p>
-    <w:p>
-      <w:pPr>
-        <w:rPr>
-          <w:b/>
-          <w:bCs/>
-          <w:color w:val="000000" w:themeColor="text1"/>
-          <w:sz w:val="40"/>
-          <w:szCs w:val="40"/>
-        </w:rPr>
-      </w:pPr>
-      <w:proofErr w:type="spellStart"/>
-      <w:proofErr w:type="gramStart"/>
-      <w:r>
-        <w:rPr>
-          <w:b/>
-          <w:bCs/>
-          <w:color w:val="000000" w:themeColor="text1"/>
-          <w:sz w:val="40"/>
-          <w:szCs w:val="40"/>
-        </w:rPr>
-        <w:t>Doub</w:t>
-      </w:r>
-      <w:r>
-        <w:rPr>
-          <w:b/>
-          <w:bCs/>
-          <w:color w:val="000000" w:themeColor="text1"/>
-          <w:sz w:val="40"/>
-          <w:szCs w:val="40"/>
-        </w:rPr>
-        <w:t>lyLinkedList</w:t>
-      </w:r>
-      <w:proofErr w:type="spellEnd"/>
-      <w:r>
-        <w:rPr>
-          <w:b/>
-          <w:bCs/>
-          <w:color w:val="000000" w:themeColor="text1"/>
-          <w:sz w:val="40"/>
-          <w:szCs w:val="40"/>
-        </w:rPr>
-        <w:t>(</w:t>
-      </w:r>
-      <w:proofErr w:type="gramEnd"/>
-      <w:r>
-        <w:rPr>
-          <w:b/>
-          <w:bCs/>
-          <w:color w:val="000000" w:themeColor="text1"/>
-          <w:sz w:val="40"/>
-          <w:szCs w:val="40"/>
-        </w:rPr>
-        <w:t>)</w:t>
-      </w:r>
-      <w:r>
-        <w:rPr>
-          <w:b/>
-          <w:bCs/>
-          <w:color w:val="000000" w:themeColor="text1"/>
-          <w:sz w:val="40"/>
-          <w:szCs w:val="40"/>
-        </w:rPr>
-        <w:t>:</w:t>
-      </w:r>
-      <w:r>
-        <w:rPr>
-          <w:b/>
-          <w:bCs/>
-          <w:color w:val="000000" w:themeColor="text1"/>
-          <w:sz w:val="40"/>
-          <w:szCs w:val="40"/>
-        </w:rPr>
-        <w:t xml:space="preserve"> </w:t>
-      </w:r>
-    </w:p>
-    <w:p>
-      <w:pPr>
-        <w:rPr>
-          <w:b/>
-          <w:bCs/>
-          <w:color w:val="000000" w:themeColor="text1"/>
-          <w:sz w:val="40"/>
-          <w:szCs w:val="40"/>
-        </w:rPr>
-      </w:pPr>
-      <w:proofErr w:type="spellStart"/>
-      <w:r>
-        <w:rPr>
-          <w:b/>
-          <w:bCs/>
-          <w:color w:val="000000" w:themeColor="text1"/>
-          <w:sz w:val="40"/>
-          <w:szCs w:val="40"/>
-        </w:rPr>
-        <w:t>Node</w:t>
-      </w:r>
-      <w:proofErr w:type="spellEnd"/>
-      <w:r>
-        <w:rPr>
-          <w:b/>
-          <w:bCs/>
-          <w:color w:val="000000" w:themeColor="text1"/>
-          <w:sz w:val="40"/>
-          <w:szCs w:val="40"/>
-        </w:rPr>
-        <w:t xml:space="preserve"> nesnelerini birbirlerine bağlayarak bir liste oluşturur ve bu liste üzerinde çeşitli metotları sayesinde birtakım işlemler gerçekleştirir.</w:t>
-      </w:r>
-    </w:p>
-    <w:p>
-      <w:pPr>
-        <w:rPr>
-          <w:b/>
-          <w:bCs/>
-          <w:color w:val="000000" w:themeColor="text1"/>
-          <w:sz w:val="40"/>
-          <w:szCs w:val="40"/>
-        </w:rPr>
-      </w:pPr>
-    </w:p>
-    <w:p>
-      <w:pPr>
-        <w:rPr>
-          <w:b/>
-          <w:bCs/>
-          <w:color w:val="000000" w:themeColor="text1"/>
-          <w:sz w:val="30"/>
-          <w:szCs w:val="30"/>
-        </w:rPr>
-      </w:pPr>
-      <w:proofErr w:type="spellStart"/>
-      <w:proofErr w:type="gramStart"/>
-      <w:r>
-        <w:rPr>
-          <w:b/>
-          <w:bCs/>
-          <w:color w:val="000000" w:themeColor="text1"/>
-          <w:sz w:val="30"/>
-          <w:szCs w:val="30"/>
-        </w:rPr>
-        <w:t>insertToList</w:t>
-      </w:r>
-      <w:proofErr w:type="spellEnd"/>
-      <w:r>
-        <w:rPr>
-          <w:b/>
-          <w:bCs/>
-          <w:color w:val="000000" w:themeColor="text1"/>
-          <w:sz w:val="30"/>
-          <w:szCs w:val="30"/>
-        </w:rPr>
-        <w:t>(</w:t>
-      </w:r>
-      <w:proofErr w:type="gramEnd"/>
-      <w:r>
-        <w:rPr>
-          <w:b/>
-          <w:bCs/>
-          <w:color w:val="000000" w:themeColor="text1"/>
-          <w:sz w:val="30"/>
-          <w:szCs w:val="30"/>
-        </w:rPr>
-        <w:t xml:space="preserve">): Metoda gönderilen </w:t>
-      </w:r>
-      <w:proofErr w:type="spellStart"/>
-      <w:r>
-        <w:rPr>
-          <w:b/>
-          <w:bCs/>
-          <w:color w:val="000000" w:themeColor="text1"/>
-          <w:sz w:val="30"/>
-          <w:szCs w:val="30"/>
-        </w:rPr>
-        <w:t>Student</w:t>
-      </w:r>
-      <w:proofErr w:type="spellEnd"/>
-      <w:r>
-        <w:rPr>
-          <w:b/>
-          <w:bCs/>
-          <w:color w:val="000000" w:themeColor="text1"/>
-          <w:sz w:val="30"/>
-          <w:szCs w:val="30"/>
-        </w:rPr>
-        <w:t xml:space="preserve"> nesnesini öğrenci numarasına göre sıralanmış şekilde listeye ekler.</w:t>
-      </w:r>
-    </w:p>
-    <w:p>
-      <w:pPr>
-        <w:rPr>
-          <w:b/>
-          <w:bCs/>
-          <w:color w:val="000000" w:themeColor="text1"/>
-          <w:sz w:val="30"/>
-          <w:szCs w:val="30"/>
-        </w:rPr>
-      </w:pPr>
-      <w:proofErr w:type="spellStart"/>
-      <w:proofErr w:type="gramStart"/>
-      <w:r>
-        <w:rPr>
-          <w:b/>
-          <w:bCs/>
-          <w:color w:val="000000" w:themeColor="text1"/>
-          <w:sz w:val="30"/>
-          <w:szCs w:val="30"/>
-        </w:rPr>
-        <w:lastRenderedPageBreak/>
-        <w:t>print</w:t>
-      </w:r>
-      <w:proofErr w:type="spellEnd"/>
-      <w:r>
-        <w:rPr>
-          <w:b/>
-          <w:bCs/>
-          <w:color w:val="000000" w:themeColor="text1"/>
-          <w:sz w:val="30"/>
-          <w:szCs w:val="30"/>
-        </w:rPr>
-        <w:t>(</w:t>
-      </w:r>
-      <w:proofErr w:type="gramEnd"/>
-      <w:r>
-        <w:rPr>
-          <w:b/>
-          <w:bCs/>
-          <w:color w:val="000000" w:themeColor="text1"/>
-          <w:sz w:val="30"/>
-          <w:szCs w:val="30"/>
-        </w:rPr>
-        <w:t>): Listedeki öğrencileri numaralar küçükten büyüğe doğru olacak şekilde yazdırır.</w:t>
-      </w:r>
-    </w:p>
-    <w:p>
-      <w:pPr>
-        <w:rPr>
-          <w:b/>
-          <w:bCs/>
-          <w:color w:val="000000" w:themeColor="text1"/>
-          <w:sz w:val="30"/>
-          <w:szCs w:val="30"/>
-        </w:rPr>
-      </w:pPr>
-      <w:proofErr w:type="spellStart"/>
-      <w:proofErr w:type="gramStart"/>
-      <w:r>
-        <w:rPr>
-          <w:b/>
-          <w:bCs/>
-          <w:color w:val="000000" w:themeColor="text1"/>
-          <w:sz w:val="30"/>
-          <w:szCs w:val="30"/>
-        </w:rPr>
-        <w:t>print</w:t>
-      </w:r>
-      <w:r>
-        <w:rPr>
-          <w:b/>
-          <w:bCs/>
-          <w:color w:val="000000" w:themeColor="text1"/>
-          <w:sz w:val="30"/>
-          <w:szCs w:val="30"/>
-        </w:rPr>
-        <w:t>Reverse</w:t>
-      </w:r>
-      <w:proofErr w:type="spellEnd"/>
-      <w:r>
-        <w:rPr>
-          <w:b/>
-          <w:bCs/>
-          <w:color w:val="000000" w:themeColor="text1"/>
-          <w:sz w:val="30"/>
-          <w:szCs w:val="30"/>
-        </w:rPr>
-        <w:t>(</w:t>
-      </w:r>
-      <w:proofErr w:type="gramEnd"/>
-      <w:r>
-        <w:rPr>
-          <w:b/>
-          <w:bCs/>
-          <w:color w:val="000000" w:themeColor="text1"/>
-          <w:sz w:val="30"/>
-          <w:szCs w:val="30"/>
-        </w:rPr>
-        <w:t>): Listedeki öğrencileri numaralar büyü</w:t>
-      </w:r>
-      <w:r>
-        <w:rPr>
-          <w:b/>
-          <w:bCs/>
-          <w:color w:val="000000" w:themeColor="text1"/>
-          <w:sz w:val="30"/>
-          <w:szCs w:val="30"/>
-        </w:rPr>
-        <w:t xml:space="preserve">kten </w:t>
-      </w:r>
-      <w:r>
-        <w:rPr>
-          <w:b/>
-          <w:bCs/>
-          <w:color w:val="000000" w:themeColor="text1"/>
-          <w:sz w:val="30"/>
-          <w:szCs w:val="30"/>
-        </w:rPr>
-        <w:t>küçü</w:t>
-      </w:r>
-      <w:r>
-        <w:rPr>
-          <w:b/>
-          <w:bCs/>
-          <w:color w:val="000000" w:themeColor="text1"/>
-          <w:sz w:val="30"/>
-          <w:szCs w:val="30"/>
-        </w:rPr>
-        <w:t>ğe</w:t>
-      </w:r>
-      <w:r>
-        <w:rPr>
-          <w:b/>
-          <w:bCs/>
-          <w:color w:val="000000" w:themeColor="text1"/>
-          <w:sz w:val="30"/>
-          <w:szCs w:val="30"/>
-        </w:rPr>
-        <w:t xml:space="preserve"> doğru olacak şekilde yazdırır.</w:t>
-      </w:r>
-    </w:p>
-    <w:p>
-      <w:pPr>
-        <w:rPr>
-          <w:b/>
-          <w:bCs/>
-          <w:color w:val="000000" w:themeColor="text1"/>
-          <w:sz w:val="30"/>
-          <w:szCs w:val="30"/>
-        </w:rPr>
-      </w:pPr>
-      <w:proofErr w:type="spellStart"/>
-      <w:proofErr w:type="gramStart"/>
-      <w:r>
-        <w:rPr>
-          <w:b/>
-          <w:bCs/>
-          <w:color w:val="000000" w:themeColor="text1"/>
-          <w:sz w:val="30"/>
-          <w:szCs w:val="30"/>
-        </w:rPr>
-        <w:t>searchByName</w:t>
-      </w:r>
-      <w:proofErr w:type="spellEnd"/>
-      <w:r>
-        <w:rPr>
-          <w:b/>
-          <w:bCs/>
-          <w:color w:val="000000" w:themeColor="text1"/>
-          <w:sz w:val="30"/>
-          <w:szCs w:val="30"/>
-        </w:rPr>
-        <w:t>(</w:t>
-      </w:r>
-      <w:proofErr w:type="gramEnd"/>
-      <w:r>
-        <w:rPr>
-          <w:b/>
-          <w:bCs/>
-          <w:color w:val="000000" w:themeColor="text1"/>
-          <w:sz w:val="30"/>
-          <w:szCs w:val="30"/>
-        </w:rPr>
-        <w:t>): Adı ve soyadı girilen öğrenci ve varsa aynı ada sahip diğer öğrencileri bulup ekrana yazdırır.</w:t>
-      </w:r>
-    </w:p>
-    <w:p>
-      <w:pPr>
-        <w:rPr>
-          <w:b/>
-          <w:bCs/>
-          <w:color w:val="000000" w:themeColor="text1"/>
-          <w:sz w:val="40"/>
-          <w:szCs w:val="40"/>
-        </w:rPr>
-      </w:pPr>
-      <w:proofErr w:type="spellStart"/>
-      <w:proofErr w:type="gramStart"/>
-      <w:r>
-        <w:rPr>
-          <w:b/>
-          <w:bCs/>
-          <w:color w:val="000000" w:themeColor="text1"/>
-          <w:sz w:val="30"/>
-          <w:szCs w:val="30"/>
-        </w:rPr>
-        <w:t>deleteByNumber</w:t>
-      </w:r>
-      <w:proofErr w:type="spellEnd"/>
-      <w:r>
-        <w:rPr>
-          <w:b/>
-          <w:bCs/>
-          <w:color w:val="000000" w:themeColor="text1"/>
-          <w:sz w:val="30"/>
-          <w:szCs w:val="30"/>
-        </w:rPr>
-        <w:t>(</w:t>
-      </w:r>
-      <w:proofErr w:type="gramEnd"/>
-      <w:r>
-        <w:rPr>
-          <w:b/>
-          <w:bCs/>
-          <w:color w:val="000000" w:themeColor="text1"/>
-          <w:sz w:val="30"/>
-          <w:szCs w:val="30"/>
-        </w:rPr>
-        <w:t xml:space="preserve">): Öğrenci numarası girilen öğrenci varsa listeden siler. </w:t>
-      </w:r>
-    </w:p>
-    <w:p>
-      <w:pPr>
-        <w:rPr>
-          <w:b/>
-          <w:bCs/>
-          <w:color w:val="000000" w:themeColor="text1"/>
-          <w:sz w:val="40"/>
-          <w:szCs w:val="40"/>
-        </w:rPr>
-      </w:pPr>
-    </w:p>
-    <w:p>
-      <w:pPr>
-        <w:rPr>
-          <w:b/>
-          <w:bCs/>
-          <w:color w:val="000000" w:themeColor="text1"/>
-          <w:sz w:val="40"/>
-          <w:szCs w:val="40"/>
-        </w:rPr>
-      </w:pPr>
-      <w:proofErr w:type="spellStart"/>
-      <w:proofErr w:type="gramStart"/>
-      <w:r>
-        <w:rPr>
-          <w:b/>
-          <w:bCs/>
-          <w:color w:val="000000" w:themeColor="text1"/>
-          <w:sz w:val="40"/>
-          <w:szCs w:val="40"/>
-        </w:rPr>
-        <w:t>Node</w:t>
-      </w:r>
-      <w:proofErr w:type="spellEnd"/>
-      <w:r>
-        <w:rPr>
-          <w:b/>
-          <w:bCs/>
-          <w:color w:val="000000" w:themeColor="text1"/>
-          <w:sz w:val="40"/>
-          <w:szCs w:val="40"/>
-        </w:rPr>
-        <w:t>(</w:t>
-      </w:r>
-      <w:proofErr w:type="gramEnd"/>
-      <w:r>
-        <w:rPr>
-          <w:b/>
-          <w:bCs/>
-          <w:color w:val="000000" w:themeColor="text1"/>
-          <w:sz w:val="40"/>
-          <w:szCs w:val="40"/>
-        </w:rPr>
-        <w:t>) iç sınıfı:</w:t>
-      </w:r>
-      <w:r>
-        <w:rPr>
-          <w:b/>
-          <w:bCs/>
-          <w:color w:val="000000" w:themeColor="text1"/>
-          <w:sz w:val="40"/>
-          <w:szCs w:val="40"/>
-        </w:rPr>
-        <w:t xml:space="preserve"> </w:t>
-      </w:r>
-    </w:p>
-    <w:p>
-      <w:pPr>
-        <w:rPr>
-          <w:b/>
-          <w:bCs/>
-          <w:color w:val="000000" w:themeColor="text1"/>
-          <w:sz w:val="40"/>
-          <w:szCs w:val="40"/>
-        </w:rPr>
-      </w:pPr>
-      <w:proofErr w:type="gramStart"/>
-      <w:r>
-        <w:rPr>
-          <w:b/>
-          <w:bCs/>
-          <w:color w:val="000000" w:themeColor="text1"/>
-          <w:sz w:val="40"/>
-          <w:szCs w:val="40"/>
-        </w:rPr>
-        <w:t>listede</w:t>
-      </w:r>
-      <w:proofErr w:type="gramEnd"/>
-      <w:r>
-        <w:rPr>
-          <w:b/>
-          <w:bCs/>
-          <w:color w:val="000000" w:themeColor="text1"/>
-          <w:sz w:val="40"/>
-          <w:szCs w:val="40"/>
-        </w:rPr>
-        <w:t xml:space="preserve"> kendinden bir önceki ve bir sonraki </w:t>
-      </w:r>
-      <w:proofErr w:type="spellStart"/>
-      <w:r>
-        <w:rPr>
-          <w:b/>
-          <w:bCs/>
-          <w:color w:val="000000" w:themeColor="text1"/>
-          <w:sz w:val="40"/>
-          <w:szCs w:val="40"/>
-        </w:rPr>
-        <w:t>Node</w:t>
-      </w:r>
-      <w:proofErr w:type="spellEnd"/>
-      <w:r>
-        <w:rPr>
-          <w:b/>
-          <w:bCs/>
-          <w:color w:val="000000" w:themeColor="text1"/>
-          <w:sz w:val="40"/>
-          <w:szCs w:val="40"/>
-        </w:rPr>
-        <w:t xml:space="preserve"> nesnelerine ait referansları saklar. Ayrıca bir </w:t>
-      </w:r>
-      <w:proofErr w:type="spellStart"/>
-      <w:r>
-        <w:rPr>
-          <w:b/>
-          <w:bCs/>
-          <w:color w:val="000000" w:themeColor="text1"/>
-          <w:sz w:val="40"/>
-          <w:szCs w:val="40"/>
-        </w:rPr>
-        <w:t>Student</w:t>
-      </w:r>
-      <w:proofErr w:type="spellEnd"/>
-      <w:r>
-        <w:rPr>
-          <w:b/>
-          <w:bCs/>
-          <w:color w:val="000000" w:themeColor="text1"/>
-          <w:sz w:val="40"/>
-          <w:szCs w:val="40"/>
-        </w:rPr>
-        <w:t xml:space="preserve"> nesnesini içinde barındırır.</w:t>
-      </w:r>
-    </w:p>
-    <w:p>
-      <w:pPr>
-        <w:rPr>
-          <w:b/>
-          <w:bCs/>
-          <w:color w:val="000000" w:themeColor="text1"/>
-          <w:sz w:val="40"/>
-          <w:szCs w:val="40"/>
-        </w:rPr>
-      </w:pPr>
-    </w:p>
-    <w:p>
-      <w:pPr>
-        <w:rPr>
-          <w:b/>
-          <w:bCs/>
-          <w:color w:val="000000" w:themeColor="text1"/>
-          <w:sz w:val="30"/>
-          <w:szCs w:val="30"/>
-        </w:rPr>
-      </w:pPr>
-      <w:proofErr w:type="spellStart"/>
-      <w:proofErr w:type="gramStart"/>
-      <w:r>
-        <w:rPr>
-          <w:b/>
-          <w:bCs/>
-          <w:color w:val="000000" w:themeColor="text1"/>
-          <w:sz w:val="30"/>
-          <w:szCs w:val="30"/>
-        </w:rPr>
-        <w:t>toString</w:t>
-      </w:r>
-      <w:proofErr w:type="spellEnd"/>
-      <w:r>
-        <w:rPr>
-          <w:b/>
-          <w:bCs/>
-          <w:color w:val="000000" w:themeColor="text1"/>
-          <w:sz w:val="30"/>
-          <w:szCs w:val="30"/>
-        </w:rPr>
-        <w:t>(</w:t>
-      </w:r>
-      <w:proofErr w:type="gramEnd"/>
-      <w:r>
-        <w:rPr>
-          <w:b/>
-          <w:bCs/>
-          <w:color w:val="000000" w:themeColor="text1"/>
-          <w:sz w:val="30"/>
-          <w:szCs w:val="30"/>
-        </w:rPr>
-        <w:t xml:space="preserve">): </w:t>
-      </w:r>
-      <w:proofErr w:type="spellStart"/>
-      <w:r>
-        <w:rPr>
-          <w:b/>
-          <w:bCs/>
-          <w:color w:val="000000" w:themeColor="text1"/>
-          <w:sz w:val="30"/>
-          <w:szCs w:val="30"/>
-        </w:rPr>
-        <w:t>Node</w:t>
-      </w:r>
-      <w:proofErr w:type="spellEnd"/>
-      <w:r>
-        <w:rPr>
-          <w:b/>
-          <w:bCs/>
-          <w:color w:val="000000" w:themeColor="text1"/>
-          <w:sz w:val="30"/>
-          <w:szCs w:val="30"/>
-        </w:rPr>
-        <w:t xml:space="preserve"> sınıfındaki verileri ekrana yazdırır.</w:t>
+        <w:t xml:space="preserve"> Node sınıfındaki verileri ekrana yazdırır.</w:t>
       </w:r>
     </w:p>
     <w:sectPr>
@@ -3003,6 +2353,7 @@
     <w:lsdException w:name="HTML Sample" w:semiHidden="1" w:unhideWhenUsed="1"/>
     <w:lsdException w:name="HTML Typewriter" w:semiHidden="1" w:unhideWhenUsed="1"/>
     <w:lsdException w:name="HTML Variable" w:semiHidden="1" w:unhideWhenUsed="1"/>
+    <w:lsdException w:name="Normal Table" w:semiHidden="1" w:unhideWhenUsed="1"/>
     <w:lsdException w:name="annotation subject" w:semiHidden="1" w:unhideWhenUsed="1"/>
     <w:lsdException w:name="No List" w:semiHidden="1" w:unhideWhenUsed="1"/>
     <w:lsdException w:name="Outline List 1" w:semiHidden="1" w:unhideWhenUsed="1"/>
@@ -3045,8 +2396,11 @@
     <w:lsdException w:name="Table Contemporary" w:semiHidden="1" w:unhideWhenUsed="1"/>
     <w:lsdException w:name="Table Elegant" w:semiHidden="1" w:unhideWhenUsed="1"/>
     <w:lsdException w:name="Table Professional" w:semiHidden="1" w:unhideWhenUsed="1"/>
+    <w:lsdException w:name="Table Subtle 1" w:semiHidden="1" w:unhideWhenUsed="1"/>
     <w:lsdException w:name="Table Subtle 2" w:semiHidden="1" w:unhideWhenUsed="1"/>
     <w:lsdException w:name="Table Web 1" w:semiHidden="1" w:unhideWhenUsed="1"/>
+    <w:lsdException w:name="Table Web 2" w:semiHidden="1" w:unhideWhenUsed="1"/>
+    <w:lsdException w:name="Table Web 3" w:semiHidden="1" w:unhideWhenUsed="1"/>
     <w:lsdException w:name="Balloon Text" w:semiHidden="1" w:unhideWhenUsed="1"/>
     <w:lsdException w:name="Table Grid" w:uiPriority="39"/>
     <w:lsdException w:name="Table Theme" w:semiHidden="1" w:unhideWhenUsed="1"/>

</xml_diff>